<commit_message>
Update server side infrastructure
</commit_message>
<xml_diff>
--- a/Document/Design.docx
+++ b/Document/Design.docx
@@ -36,7 +36,7 @@
           <w:color w:val="2E74B5" w:themeColor="accent1" w:themeShade="BF"/>
           <w:sz w:val="72"/>
         </w:rPr>
-        <w:t>anager</w:t>
+        <w:t>anage</w:t>
       </w:r>
       <w:r>
         <w:rPr>
@@ -53,12 +53,56 @@
           <w:sz w:val="40"/>
         </w:rPr>
       </w:pPr>
+      <w:proofErr w:type="spellStart"/>
       <w:r>
         <w:rPr>
           <w:sz w:val="40"/>
         </w:rPr>
-        <w:t>Thiết kế hệ thống</w:t>
-      </w:r>
+        <w:t>Thiết</w:t>
+      </w:r>
+      <w:proofErr w:type="spellEnd"/>
+      <w:r>
+        <w:rPr>
+          <w:sz w:val="40"/>
+        </w:rPr>
+        <w:t xml:space="preserve"> </w:t>
+      </w:r>
+      <w:proofErr w:type="spellStart"/>
+      <w:r>
+        <w:rPr>
+          <w:sz w:val="40"/>
+        </w:rPr>
+        <w:t>kế</w:t>
+      </w:r>
+      <w:proofErr w:type="spellEnd"/>
+      <w:r>
+        <w:rPr>
+          <w:sz w:val="40"/>
+        </w:rPr>
+        <w:t xml:space="preserve"> </w:t>
+      </w:r>
+      <w:proofErr w:type="spellStart"/>
+      <w:r>
+        <w:rPr>
+          <w:sz w:val="40"/>
+        </w:rPr>
+        <w:t>hệ</w:t>
+      </w:r>
+      <w:proofErr w:type="spellEnd"/>
+      <w:r>
+        <w:rPr>
+          <w:sz w:val="40"/>
+        </w:rPr>
+        <w:t xml:space="preserve"> </w:t>
+      </w:r>
+      <w:proofErr w:type="spellStart"/>
+      <w:r>
+        <w:rPr>
+          <w:sz w:val="40"/>
+        </w:rPr>
+        <w:t>thống</w:t>
+      </w:r>
+      <w:proofErr w:type="spellEnd"/>
     </w:p>
     <w:p>
       <w:pPr>
@@ -68,15 +112,41 @@
           <w:numId w:val="1"/>
         </w:numPr>
       </w:pPr>
-      <w:r>
-        <w:t>Công nghệ sử dụng</w:t>
-      </w:r>
+      <w:proofErr w:type="spellStart"/>
+      <w:r>
+        <w:t>Công</w:t>
+      </w:r>
+      <w:proofErr w:type="spellEnd"/>
+      <w:r>
+        <w:t xml:space="preserve"> </w:t>
+      </w:r>
+      <w:proofErr w:type="spellStart"/>
+      <w:r>
+        <w:t>nghệ</w:t>
+      </w:r>
+      <w:proofErr w:type="spellEnd"/>
+      <w:r>
+        <w:t xml:space="preserve"> </w:t>
+      </w:r>
+      <w:proofErr w:type="spellStart"/>
+      <w:r>
+        <w:t>sử</w:t>
+      </w:r>
+      <w:proofErr w:type="spellEnd"/>
+      <w:r>
+        <w:t xml:space="preserve"> </w:t>
+      </w:r>
+      <w:proofErr w:type="spellStart"/>
+      <w:r>
+        <w:t>dụng</w:t>
+      </w:r>
+      <w:proofErr w:type="spellEnd"/>
     </w:p>
     <w:p/>
     <w:tbl>
       <w:tblPr>
         <w:tblStyle w:val="TableGrid"/>
-        <w:tblW w:w="0" w:type="auto"/>
+        <w:tblW w:w="9424" w:type="dxa"/>
         <w:tblBorders>
           <w:top w:val="single" w:sz="4" w:space="0" w:color="767171" w:themeColor="background2" w:themeShade="80"/>
           <w:left w:val="single" w:sz="4" w:space="0" w:color="767171" w:themeColor="background2" w:themeShade="80"/>
@@ -88,13 +158,16 @@
         <w:tblLook w:val="04A0" w:firstRow="1" w:lastRow="0" w:firstColumn="1" w:lastColumn="0" w:noHBand="0" w:noVBand="1"/>
       </w:tblPr>
       <w:tblGrid>
-        <w:gridCol w:w="4675"/>
-        <w:gridCol w:w="4675"/>
+        <w:gridCol w:w="4712"/>
+        <w:gridCol w:w="4712"/>
       </w:tblGrid>
       <w:tr>
+        <w:trPr>
+          <w:trHeight w:val="398"/>
+        </w:trPr>
         <w:tc>
           <w:tcPr>
-            <w:tcW w:w="4675" w:type="dxa"/>
+            <w:tcW w:w="4712" w:type="dxa"/>
             <w:shd w:val="clear" w:color="auto" w:fill="5B9BD5" w:themeFill="accent1"/>
           </w:tcPr>
           <w:p>
@@ -108,7 +181,7 @@
         </w:tc>
         <w:tc>
           <w:tcPr>
-            <w:tcW w:w="4675" w:type="dxa"/>
+            <w:tcW w:w="4712" w:type="dxa"/>
             <w:shd w:val="clear" w:color="auto" w:fill="5B9BD5" w:themeFill="accent1"/>
           </w:tcPr>
           <w:p>
@@ -123,11 +196,11 @@
       </w:tr>
       <w:tr>
         <w:trPr>
-          <w:trHeight w:val="1351"/>
+          <w:trHeight w:val="1523"/>
         </w:trPr>
         <w:tc>
           <w:tcPr>
-            <w:tcW w:w="4675" w:type="dxa"/>
+            <w:tcW w:w="4712" w:type="dxa"/>
             <w:vAlign w:val="center"/>
           </w:tcPr>
           <w:p>
@@ -137,9 +210,31 @@
                 <w:ilvl w:val="0"/>
                 <w:numId w:val="2"/>
               </w:numPr>
+              <w:rPr>
+                <w:sz w:val="24"/>
+                <w:szCs w:val="24"/>
+              </w:rPr>
             </w:pPr>
             <w:r>
-              <w:t>Winform C#</w:t>
+              <w:rPr>
+                <w:sz w:val="24"/>
+                <w:szCs w:val="24"/>
+              </w:rPr>
+              <w:t xml:space="preserve">Application </w:t>
+            </w:r>
+            <w:r>
+              <w:rPr>
+                <w:sz w:val="24"/>
+                <w:szCs w:val="24"/>
+              </w:rPr>
+              <w:t>WinForms</w:t>
+            </w:r>
+            <w:r>
+              <w:rPr>
+                <w:sz w:val="24"/>
+                <w:szCs w:val="24"/>
+              </w:rPr>
+              <w:t xml:space="preserve"> C#</w:t>
             </w:r>
           </w:p>
           <w:p>
@@ -149,18 +244,23 @@
                 <w:ilvl w:val="0"/>
                 <w:numId w:val="2"/>
               </w:numPr>
+              <w:rPr>
+                <w:sz w:val="24"/>
+                <w:szCs w:val="24"/>
+              </w:rPr>
             </w:pPr>
             <w:r>
-              <w:t>Giao thức HTTP và</w:t>
-            </w:r>
-            <w:r>
-              <w:t xml:space="preserve"> method: POST, GET, PUT</w:t>
+              <w:rPr>
+                <w:sz w:val="24"/>
+                <w:szCs w:val="24"/>
+              </w:rPr>
+              <w:t>Newton JSON</w:t>
             </w:r>
           </w:p>
         </w:tc>
         <w:tc>
           <w:tcPr>
-            <w:tcW w:w="4675" w:type="dxa"/>
+            <w:tcW w:w="4712" w:type="dxa"/>
             <w:vAlign w:val="center"/>
           </w:tcPr>
           <w:p>
@@ -170,12 +270,59 @@
                 <w:ilvl w:val="0"/>
                 <w:numId w:val="2"/>
               </w:numPr>
+              <w:rPr>
+                <w:sz w:val="24"/>
+                <w:szCs w:val="24"/>
+              </w:rPr>
             </w:pPr>
             <w:r>
-              <w:t>MVC4 API</w:t>
-            </w:r>
-            <w:r>
-              <w:t xml:space="preserve"> C#</w:t>
+              <w:rPr>
+                <w:sz w:val="24"/>
+                <w:szCs w:val="24"/>
+              </w:rPr>
+              <w:t>MVC5</w:t>
+            </w:r>
+            <w:r>
+              <w:rPr>
+                <w:sz w:val="24"/>
+                <w:szCs w:val="24"/>
+              </w:rPr>
+              <w:t xml:space="preserve"> </w:t>
+            </w:r>
+            <w:r>
+              <w:rPr>
+                <w:sz w:val="24"/>
+                <w:szCs w:val="24"/>
+              </w:rPr>
+              <w:t xml:space="preserve">Web </w:t>
+            </w:r>
+            <w:r>
+              <w:rPr>
+                <w:sz w:val="24"/>
+                <w:szCs w:val="24"/>
+              </w:rPr>
+              <w:t>API</w:t>
+            </w:r>
+            <w:r>
+              <w:rPr>
+                <w:sz w:val="24"/>
+                <w:szCs w:val="24"/>
+              </w:rPr>
+              <w:t xml:space="preserve"> </w:t>
+            </w:r>
+            <w:r>
+              <w:rPr>
+                <w:sz w:val="24"/>
+                <w:szCs w:val="24"/>
+              </w:rPr>
+              <w:t xml:space="preserve">2.0 </w:t>
+            </w:r>
+            <w:r>
+              <w:rPr>
+                <w:sz w:val="24"/>
+                <w:szCs w:val="24"/>
+              </w:rPr>
+              <w:t>C#</w:t>
             </w:r>
           </w:p>
           <w:p>
@@ -185,12 +332,24 @@
                 <w:ilvl w:val="0"/>
                 <w:numId w:val="2"/>
               </w:numPr>
+              <w:rPr>
+                <w:sz w:val="24"/>
+                <w:szCs w:val="24"/>
+              </w:rPr>
             </w:pPr>
             <w:r>
-              <w:t xml:space="preserve">Giao thức </w:t>
-            </w:r>
-            <w:r>
-              <w:t>HTTP và method: POST, GET, PUT</w:t>
+              <w:rPr>
+                <w:sz w:val="24"/>
+                <w:szCs w:val="24"/>
+              </w:rPr>
+              <w:t>Entity Framework 6.0</w:t>
+            </w:r>
+            <w:r>
+              <w:rPr>
+                <w:sz w:val="24"/>
+                <w:szCs w:val="24"/>
+              </w:rPr>
+              <w:t xml:space="preserve"> (Code First)</w:t>
             </w:r>
           </w:p>
           <w:p>
@@ -200,41 +359,161 @@
                 <w:ilvl w:val="0"/>
                 <w:numId w:val="2"/>
               </w:numPr>
+              <w:rPr>
+                <w:sz w:val="24"/>
+                <w:szCs w:val="24"/>
+              </w:rPr>
             </w:pPr>
             <w:r>
-              <w:t>Database: CodeFirst + SQL Server</w:t>
+              <w:rPr>
+                <w:sz w:val="24"/>
+                <w:szCs w:val="24"/>
+              </w:rPr>
+              <w:t>Dependency Injection (Unity)</w:t>
+            </w:r>
+          </w:p>
+          <w:p>
+            <w:pPr>
+              <w:pStyle w:val="ListParagraph"/>
+              <w:numPr>
+                <w:ilvl w:val="0"/>
+                <w:numId w:val="2"/>
+              </w:numPr>
+              <w:rPr>
+                <w:sz w:val="24"/>
+                <w:szCs w:val="24"/>
+              </w:rPr>
+            </w:pPr>
+            <w:r>
+              <w:rPr>
+                <w:sz w:val="24"/>
+                <w:szCs w:val="24"/>
+              </w:rPr>
+              <w:t>Auto Mapper</w:t>
+            </w:r>
+          </w:p>
+          <w:p>
+            <w:pPr>
+              <w:pStyle w:val="ListParagraph"/>
+              <w:numPr>
+                <w:ilvl w:val="0"/>
+                <w:numId w:val="2"/>
+              </w:numPr>
+              <w:rPr>
+                <w:sz w:val="24"/>
+                <w:szCs w:val="24"/>
+              </w:rPr>
+            </w:pPr>
+            <w:r>
+              <w:rPr>
+                <w:sz w:val="24"/>
+                <w:szCs w:val="24"/>
+              </w:rPr>
+              <w:t>D</w:t>
+            </w:r>
+            <w:r>
+              <w:rPr>
+                <w:sz w:val="24"/>
+                <w:szCs w:val="24"/>
+              </w:rPr>
+              <w:t xml:space="preserve">atabase </w:t>
+            </w:r>
+            <w:r>
+              <w:rPr>
+                <w:sz w:val="24"/>
+                <w:szCs w:val="24"/>
+              </w:rPr>
+              <w:t>SQL Server</w:t>
             </w:r>
           </w:p>
         </w:tc>
       </w:tr>
       <w:tr>
         <w:trPr>
-          <w:trHeight w:val="551"/>
+          <w:trHeight w:val="410"/>
         </w:trPr>
         <w:tc>
           <w:tcPr>
-            <w:tcW w:w="9350" w:type="dxa"/>
+            <w:tcW w:w="9424" w:type="dxa"/>
             <w:gridSpan w:val="2"/>
             <w:vAlign w:val="center"/>
           </w:tcPr>
           <w:p>
             <w:pPr>
               <w:jc w:val="center"/>
+              <w:rPr>
+                <w:sz w:val="24"/>
+                <w:szCs w:val="24"/>
+              </w:rPr>
             </w:pPr>
-            <w:r>
-              <w:t>Clien tương tác với Server thông qua dạng</w:t>
-            </w:r>
-            <w:r>
-              <w:t xml:space="preserve"> JSON</w:t>
-            </w:r>
-            <w:r>
-              <w:t xml:space="preserve"> data</w:t>
+            <w:proofErr w:type="spellStart"/>
+            <w:r>
+              <w:rPr>
+                <w:sz w:val="24"/>
+                <w:szCs w:val="24"/>
+              </w:rPr>
+              <w:t>Tương</w:t>
+            </w:r>
+            <w:proofErr w:type="spellEnd"/>
+            <w:r>
+              <w:rPr>
+                <w:sz w:val="24"/>
+                <w:szCs w:val="24"/>
+              </w:rPr>
+              <w:t xml:space="preserve"> </w:t>
+            </w:r>
+            <w:proofErr w:type="spellStart"/>
+            <w:r>
+              <w:rPr>
+                <w:sz w:val="24"/>
+                <w:szCs w:val="24"/>
+              </w:rPr>
+              <w:t>tác</w:t>
+            </w:r>
+            <w:proofErr w:type="spellEnd"/>
+            <w:r>
+              <w:rPr>
+                <w:sz w:val="24"/>
+                <w:szCs w:val="24"/>
+              </w:rPr>
+              <w:t xml:space="preserve"> </w:t>
+            </w:r>
+            <w:proofErr w:type="spellStart"/>
+            <w:r>
+              <w:rPr>
+                <w:sz w:val="24"/>
+                <w:szCs w:val="24"/>
+              </w:rPr>
+              <w:t>với</w:t>
+            </w:r>
+            <w:proofErr w:type="spellEnd"/>
+            <w:r>
+              <w:rPr>
+                <w:sz w:val="24"/>
+                <w:szCs w:val="24"/>
+              </w:rPr>
+              <w:t xml:space="preserve"> Server </w:t>
+            </w:r>
+            <w:proofErr w:type="spellStart"/>
+            <w:r>
+              <w:rPr>
+                <w:sz w:val="24"/>
+                <w:szCs w:val="24"/>
+              </w:rPr>
+              <w:t>thông</w:t>
+            </w:r>
+            <w:proofErr w:type="spellEnd"/>
+            <w:r>
+              <w:rPr>
+                <w:sz w:val="24"/>
+                <w:szCs w:val="24"/>
+              </w:rPr>
+              <w:t xml:space="preserve"> qua HTTP Request</w:t>
             </w:r>
           </w:p>
         </w:tc>
       </w:tr>
     </w:tbl>
-    <w:p/>
     <w:p>
       <w:pPr>
         <w:pStyle w:val="Heading1"/>
@@ -243,9 +522,35 @@
           <w:numId w:val="1"/>
         </w:numPr>
       </w:pPr>
-      <w:r>
-        <w:t>Sơ đồ hệ thống</w:t>
-      </w:r>
+      <w:proofErr w:type="spellStart"/>
+      <w:r>
+        <w:t>Sơ</w:t>
+      </w:r>
+      <w:proofErr w:type="spellEnd"/>
+      <w:r>
+        <w:t xml:space="preserve"> </w:t>
+      </w:r>
+      <w:proofErr w:type="spellStart"/>
+      <w:r>
+        <w:t>đồ</w:t>
+      </w:r>
+      <w:proofErr w:type="spellEnd"/>
+      <w:r>
+        <w:t xml:space="preserve"> </w:t>
+      </w:r>
+      <w:proofErr w:type="spellStart"/>
+      <w:r>
+        <w:t>hệ</w:t>
+      </w:r>
+      <w:proofErr w:type="spellEnd"/>
+      <w:r>
+        <w:t xml:space="preserve"> </w:t>
+      </w:r>
+      <w:proofErr w:type="spellStart"/>
+      <w:r>
+        <w:t>thống</w:t>
+      </w:r>
+      <w:proofErr w:type="spellEnd"/>
     </w:p>
     <w:p>
       <w:pPr>
@@ -263,7 +568,7 @@
       <w:r>
         <w:rPr>
           <w:noProof/>
-          <w:lang w:val="en-GB" w:eastAsia="en-GB"/>
+          <w:lang w:val="vi-VN" w:eastAsia="vi-VN"/>
         </w:rPr>
         <w:drawing>
           <wp:anchor distT="0" distB="0" distL="114300" distR="114300" simplePos="0" relativeHeight="251658240" behindDoc="0" locked="0" layoutInCell="1" allowOverlap="1" wp14:anchorId="37F02F2F" wp14:editId="144EF24C">
@@ -344,9 +649,66 @@
       </w:r>
     </w:p>
     <w:p>
+      <w:r>
+        <w:rPr>
+          <w:noProof/>
+          <w:lang w:val="vi-VN" w:eastAsia="vi-VN"/>
+        </w:rPr>
+        <w:drawing>
+          <wp:inline distT="0" distB="0" distL="0" distR="0" wp14:anchorId="7BDF1BA0" wp14:editId="2D505524">
+            <wp:extent cx="4991100" cy="5057775"/>
+            <wp:effectExtent l="0" t="0" r="0" b="9525"/>
+            <wp:docPr id="3" name="Picture 3"/>
+            <wp:cNvGraphicFramePr>
+              <a:graphicFrameLocks xmlns:a="http://schemas.openxmlformats.org/drawingml/2006/main" noChangeAspect="1"/>
+            </wp:cNvGraphicFramePr>
+            <a:graphic xmlns:a="http://schemas.openxmlformats.org/drawingml/2006/main">
+              <a:graphicData uri="http://schemas.openxmlformats.org/drawingml/2006/picture">
+                <pic:pic xmlns:pic="http://schemas.openxmlformats.org/drawingml/2006/picture">
+                  <pic:nvPicPr>
+                    <pic:cNvPr id="1" name=""/>
+                    <pic:cNvPicPr/>
+                  </pic:nvPicPr>
+                  <pic:blipFill>
+                    <a:blip r:embed="rId7"/>
+                    <a:stretch>
+                      <a:fillRect/>
+                    </a:stretch>
+                  </pic:blipFill>
+                  <pic:spPr>
+                    <a:xfrm>
+                      <a:off x="0" y="0"/>
+                      <a:ext cx="4991100" cy="5057775"/>
+                    </a:xfrm>
+                    <a:prstGeom prst="rect">
+                      <a:avLst/>
+                    </a:prstGeom>
+                  </pic:spPr>
+                </pic:pic>
+              </a:graphicData>
+            </a:graphic>
+          </wp:inline>
+        </w:drawing>
+      </w:r>
+    </w:p>
+    <w:p>
+      <w:pPr>
+        <w:rPr>
+          <w:sz w:val="24"/>
+          <w:szCs w:val="24"/>
+        </w:rPr>
+      </w:pPr>
+      <w:r>
+        <w:rPr>
+          <w:sz w:val="24"/>
+          <w:szCs w:val="24"/>
+        </w:rPr>
+        <w:t>Request work flow</w:t>
+      </w:r>
       <w:bookmarkStart w:id="0" w:name="_GoBack"/>
       <w:bookmarkEnd w:id="0"/>
     </w:p>
+    <w:p/>
     <w:p>
       <w:pPr>
         <w:pStyle w:val="Heading1"/>
@@ -355,8 +717,121 @@
           <w:numId w:val="1"/>
         </w:numPr>
       </w:pPr>
-      <w:r>
-        <w:t>Thiết kế cơ sở dữ liệu</w:t>
+      <w:proofErr w:type="spellStart"/>
+      <w:r>
+        <w:lastRenderedPageBreak/>
+        <w:t>Thiết</w:t>
+      </w:r>
+      <w:proofErr w:type="spellEnd"/>
+      <w:r>
+        <w:t xml:space="preserve"> </w:t>
+      </w:r>
+      <w:proofErr w:type="spellStart"/>
+      <w:r>
+        <w:t>kế</w:t>
+      </w:r>
+      <w:proofErr w:type="spellEnd"/>
+      <w:r>
+        <w:t xml:space="preserve"> </w:t>
+      </w:r>
+      <w:proofErr w:type="spellStart"/>
+      <w:r>
+        <w:t>cơ</w:t>
+      </w:r>
+      <w:proofErr w:type="spellEnd"/>
+      <w:r>
+        <w:t xml:space="preserve"> </w:t>
+      </w:r>
+      <w:proofErr w:type="spellStart"/>
+      <w:r>
+        <w:t>sở</w:t>
+      </w:r>
+      <w:proofErr w:type="spellEnd"/>
+      <w:r>
+        <w:t xml:space="preserve"> </w:t>
+      </w:r>
+      <w:proofErr w:type="spellStart"/>
+      <w:r>
+        <w:t>dữ</w:t>
+      </w:r>
+      <w:proofErr w:type="spellEnd"/>
+      <w:r>
+        <w:t xml:space="preserve"> </w:t>
+      </w:r>
+      <w:proofErr w:type="spellStart"/>
+      <w:r>
+        <w:t>liệu</w:t>
+      </w:r>
+      <w:proofErr w:type="spellEnd"/>
+    </w:p>
+    <w:p>
+      <w:r>
+        <w:rPr>
+          <w:noProof/>
+          <w:lang w:val="vi-VN" w:eastAsia="vi-VN"/>
+        </w:rPr>
+        <w:drawing>
+          <wp:anchor distT="0" distB="0" distL="114300" distR="114300" simplePos="0" relativeHeight="251659264" behindDoc="0" locked="0" layoutInCell="1" allowOverlap="1" wp14:anchorId="41BEE25E" wp14:editId="52FF0378">
+            <wp:simplePos x="0" y="0"/>
+            <wp:positionH relativeFrom="column">
+              <wp:posOffset>-885825</wp:posOffset>
+            </wp:positionH>
+            <wp:positionV relativeFrom="paragraph">
+              <wp:posOffset>274320</wp:posOffset>
+            </wp:positionV>
+            <wp:extent cx="7696200" cy="7629525"/>
+            <wp:effectExtent l="0" t="0" r="0" b="9525"/>
+            <wp:wrapTopAndBottom/>
+            <wp:docPr id="2" name="Picture 2"/>
+            <wp:cNvGraphicFramePr>
+              <a:graphicFrameLocks xmlns:a="http://schemas.openxmlformats.org/drawingml/2006/main" noChangeAspect="1"/>
+            </wp:cNvGraphicFramePr>
+            <a:graphic xmlns:a="http://schemas.openxmlformats.org/drawingml/2006/main">
+              <a:graphicData uri="http://schemas.openxmlformats.org/drawingml/2006/picture">
+                <pic:pic xmlns:pic="http://schemas.openxmlformats.org/drawingml/2006/picture">
+                  <pic:nvPicPr>
+                    <pic:cNvPr id="0" name="Picture 1"/>
+                    <pic:cNvPicPr>
+                      <a:picLocks noChangeAspect="1" noChangeArrowheads="1"/>
+                    </pic:cNvPicPr>
+                  </pic:nvPicPr>
+                  <pic:blipFill>
+                    <a:blip r:embed="rId8" cstate="print">
+                      <a:extLst>
+                        <a:ext uri="{28A0092B-C50C-407E-A947-70E740481C1C}">
+                          <a14:useLocalDpi xmlns:a14="http://schemas.microsoft.com/office/drawing/2010/main" val="0"/>
+                        </a:ext>
+                      </a:extLst>
+                    </a:blip>
+                    <a:srcRect/>
+                    <a:stretch>
+                      <a:fillRect/>
+                    </a:stretch>
+                  </pic:blipFill>
+                  <pic:spPr bwMode="auto">
+                    <a:xfrm>
+                      <a:off x="0" y="0"/>
+                      <a:ext cx="7696200" cy="7629525"/>
+                    </a:xfrm>
+                    <a:prstGeom prst="rect">
+                      <a:avLst/>
+                    </a:prstGeom>
+                    <a:noFill/>
+                    <a:ln>
+                      <a:noFill/>
+                    </a:ln>
+                  </pic:spPr>
+                </pic:pic>
+              </a:graphicData>
+            </a:graphic>
+            <wp14:sizeRelH relativeFrom="margin">
+              <wp14:pctWidth>0</wp14:pctWidth>
+            </wp14:sizeRelH>
+            <wp14:sizeRelV relativeFrom="margin">
+              <wp14:pctHeight>0</wp14:pctHeight>
+            </wp14:sizeRelV>
+          </wp:anchor>
+        </w:drawing>
       </w:r>
     </w:p>
     <w:sectPr>
@@ -1368,7 +1843,7 @@
 </file>
 
 <file path=customXml/itemProps1.xml><?xml version="1.0" encoding="utf-8"?>
-<ds:datastoreItem xmlns:ds="http://schemas.openxmlformats.org/officeDocument/2006/customXml" ds:itemID="{D9BE5B4F-EBC9-4F78-89B1-28819D25B048}">
+<ds:datastoreItem xmlns:ds="http://schemas.openxmlformats.org/officeDocument/2006/customXml" ds:itemID="{871DCC3D-B79A-49A7-9DA2-7FAA5F1C08B8}">
   <ds:schemaRefs>
     <ds:schemaRef ds:uri="http://schemas.openxmlformats.org/officeDocument/2006/bibliography"/>
   </ds:schemaRefs>

</xml_diff>